<commit_message>
update the resume look
</commit_message>
<xml_diff>
--- a/Home/Resume.docx
+++ b/Home/Resume.docx
@@ -267,6 +267,7 @@
       </w:pPr>
       <w:r>
         <w:rPr>
+          <w:i/>
           <w:sz w:val="20"/>
           <w:szCs w:val="20"/>
         </w:rPr>
@@ -274,6 +275,7 @@
       </w:r>
       <w:r>
         <w:rPr>
+          <w:i/>
           <w:sz w:val="20"/>
           <w:szCs w:val="20"/>
         </w:rPr>
@@ -281,6 +283,7 @@
       </w:r>
       <w:r>
         <w:rPr>
+          <w:i/>
           <w:sz w:val="20"/>
           <w:szCs w:val="20"/>
         </w:rPr>
@@ -288,6 +291,7 @@
       </w:r>
       <w:r>
         <w:rPr>
+          <w:i/>
           <w:sz w:val="20"/>
           <w:szCs w:val="20"/>
         </w:rPr>
@@ -295,6 +299,7 @@
       </w:r>
       <w:r>
         <w:rPr>
+          <w:i/>
           <w:sz w:val="20"/>
           <w:szCs w:val="20"/>
         </w:rPr>
@@ -302,10 +307,18 @@
       </w:r>
       <w:r>
         <w:rPr>
-          <w:sz w:val="20"/>
-          <w:szCs w:val="20"/>
-        </w:rPr>
-        <w:t xml:space="preserve">esigner: Created donate popup, fixed page layout, </w:t>
+          <w:i/>
+          <w:sz w:val="20"/>
+          <w:szCs w:val="20"/>
+        </w:rPr>
+        <w:t>esigner</w:t>
+      </w:r>
+      <w:r>
+        <w:rPr>
+          <w:sz w:val="20"/>
+          <w:szCs w:val="20"/>
+        </w:rPr>
+        <w:t xml:space="preserve">: Created donate popup, fixed page layout, </w:t>
       </w:r>
       <w:proofErr w:type="gramStart"/>
       <w:r>
@@ -346,10 +359,18 @@
       </w:pPr>
       <w:r>
         <w:rPr>
-          <w:sz w:val="20"/>
-          <w:szCs w:val="20"/>
-        </w:rPr>
-        <w:t xml:space="preserve">Seattle Academy High School: </w:t>
+          <w:i/>
+          <w:sz w:val="20"/>
+          <w:szCs w:val="20"/>
+        </w:rPr>
+        <w:t>Seattle Academy High School</w:t>
+      </w:r>
+      <w:r>
+        <w:rPr>
+          <w:sz w:val="20"/>
+          <w:szCs w:val="20"/>
+        </w:rPr>
+        <w:t xml:space="preserve">: </w:t>
       </w:r>
       <w:r>
         <w:rPr>
@@ -370,14 +391,42 @@
           <w:sz w:val="20"/>
           <w:szCs w:val="20"/>
         </w:rPr>
-        <w:t xml:space="preserve">site to control waterfall projection system in school lobby. </w:t>
-      </w:r>
-      <w:r>
-        <w:rPr>
-          <w:sz w:val="20"/>
-          <w:szCs w:val="20"/>
-        </w:rPr>
-        <w:t>Popular students’ posts to the site are displayed on the waterfall</w:t>
+        <w:t xml:space="preserve">site to </w:t>
+      </w:r>
+      <w:r>
+        <w:rPr>
+          <w:sz w:val="20"/>
+          <w:szCs w:val="20"/>
+        </w:rPr>
+        <w:t xml:space="preserve">display </w:t>
+      </w:r>
+      <w:r>
+        <w:rPr>
+          <w:sz w:val="20"/>
+          <w:szCs w:val="20"/>
+        </w:rPr>
+        <w:t xml:space="preserve">students’ posts on </w:t>
+      </w:r>
+      <w:r>
+        <w:rPr>
+          <w:sz w:val="20"/>
+          <w:szCs w:val="20"/>
+        </w:rPr>
+        <w:t xml:space="preserve">a </w:t>
+      </w:r>
+      <w:r>
+        <w:rPr>
+          <w:sz w:val="20"/>
+          <w:szCs w:val="20"/>
+        </w:rPr>
+        <w:t>waterfall</w:t>
+      </w:r>
+      <w:r>
+        <w:rPr>
+          <w:sz w:val="20"/>
+          <w:szCs w:val="20"/>
+        </w:rPr>
+        <w:t xml:space="preserve"> projection system in the school lobby</w:t>
       </w:r>
       <w:r>
         <w:rPr>
@@ -787,7 +836,21 @@
           <w:sz w:val="20"/>
           <w:szCs w:val="20"/>
         </w:rPr>
-        <w:t xml:space="preserve">place fifth in state in </w:t>
+        <w:t xml:space="preserve">fifth </w:t>
+      </w:r>
+      <w:r>
+        <w:rPr>
+          <w:sz w:val="20"/>
+          <w:szCs w:val="20"/>
+        </w:rPr>
+        <w:t xml:space="preserve">place </w:t>
+      </w:r>
+      <w:r>
+        <w:rPr>
+          <w:sz w:val="20"/>
+          <w:szCs w:val="20"/>
+        </w:rPr>
+        <w:t xml:space="preserve">in state in </w:t>
       </w:r>
       <w:r>
         <w:rPr>
@@ -817,26 +880,21 @@
           <w:szCs w:val="20"/>
         </w:rPr>
       </w:pPr>
-      <w:r>
-        <w:rPr>
-          <w:sz w:val="20"/>
-          <w:szCs w:val="20"/>
-        </w:rPr>
-        <w:t>20</w:t>
-      </w:r>
-      <w:r>
-        <w:rPr>
-          <w:sz w:val="20"/>
-          <w:szCs w:val="20"/>
-        </w:rPr>
-        <w:t>15</w:t>
-      </w:r>
-      <w:r>
-        <w:rPr>
-          <w:sz w:val="20"/>
-          <w:szCs w:val="20"/>
-        </w:rPr>
-        <w:t xml:space="preserve"> second place in state</w:t>
+      <w:proofErr w:type="gramStart"/>
+      <w:r>
+        <w:rPr>
+          <w:sz w:val="20"/>
+          <w:szCs w:val="20"/>
+        </w:rPr>
+        <w:t>second</w:t>
+      </w:r>
+      <w:proofErr w:type="gramEnd"/>
+      <w:r>
+        <w:rPr>
+          <w:sz w:val="20"/>
+          <w:szCs w:val="20"/>
+        </w:rPr>
+        <w:t xml:space="preserve"> place in state</w:t>
       </w:r>
       <w:r>
         <w:rPr>
@@ -851,6 +909,13 @@
           <w:szCs w:val="20"/>
         </w:rPr>
         <w:t>advanced to superregionals</w:t>
+      </w:r>
+      <w:r>
+        <w:rPr>
+          <w:sz w:val="20"/>
+          <w:szCs w:val="20"/>
+        </w:rPr>
+        <w:t xml:space="preserve"> 2015.</w:t>
       </w:r>
     </w:p>
     <w:p>
@@ -899,8 +964,24 @@
           <w:sz w:val="20"/>
           <w:szCs w:val="20"/>
         </w:rPr>
-        <w:t>) 2015 district competition</w:t>
-      </w:r>
+        <w:t>) district competition</w:t>
+      </w:r>
+      <w:r>
+        <w:rPr>
+          <w:sz w:val="20"/>
+          <w:szCs w:val="20"/>
+        </w:rPr>
+        <w:t xml:space="preserve"> </w:t>
+      </w:r>
+      <w:r>
+        <w:rPr>
+          <w:sz w:val="20"/>
+          <w:szCs w:val="20"/>
+        </w:rPr>
+        <w:t>2015</w:t>
+      </w:r>
+      <w:bookmarkStart w:id="0" w:name="_GoBack"/>
+      <w:bookmarkEnd w:id="0"/>
       <w:r>
         <w:rPr>
           <w:sz w:val="20"/>
@@ -998,16 +1079,7 @@
           <w:sz w:val="20"/>
           <w:szCs w:val="20"/>
         </w:rPr>
-        <w:t>Built a robot co</w:t>
-      </w:r>
-      <w:bookmarkStart w:id="0" w:name="_GoBack"/>
-      <w:bookmarkEnd w:id="0"/>
-      <w:r>
-        <w:rPr>
-          <w:sz w:val="20"/>
-          <w:szCs w:val="20"/>
-        </w:rPr>
-        <w:t xml:space="preserve">ntrollable over intranet </w:t>
+        <w:t xml:space="preserve">Built a robot controllable over intranet </w:t>
       </w:r>
       <w:r>
         <w:rPr>

</xml_diff>